<commit_message>
Cambios en 7.1.2 por JavierGarciaMartin
</commit_message>
<xml_diff>
--- a/TG1_JavierGarciamartin7.1.2.docx
+++ b/TG1_JavierGarciamartin7.1.2.docx
@@ -34,10 +34,7 @@
       </w:r>
       <w:proofErr w:type="spellEnd"/>
       <w:r>
-        <w:t xml:space="preserve">) para el navegador de Google Chrome que </w:t>
-      </w:r>
-      <w:r>
-        <w:t>son gratuitos.</w:t>
+        <w:t>) para el navegador de Google Chrome que son gratuitos.</w:t>
       </w:r>
     </w:p>
     <w:p>
@@ -73,48 +70,249 @@
       </w:r>
     </w:p>
     <w:p>
+      <w:r>
+        <w:rPr>
+          <w:noProof/>
+          <w:lang w:eastAsia="es-ES"/>
+        </w:rPr>
+        <w:drawing>
+          <wp:inline distT="0" distB="0" distL="0" distR="0">
+            <wp:extent cx="5210175" cy="1578841"/>
+            <wp:effectExtent l="0" t="0" r="0" b="2540"/>
+            <wp:docPr id="1" name="0 Imagen"/>
+            <wp:cNvGraphicFramePr>
+              <a:graphicFrameLocks xmlns:a="http://schemas.openxmlformats.org/drawingml/2006/main" noChangeAspect="1"/>
+            </wp:cNvGraphicFramePr>
+            <a:graphic xmlns:a="http://schemas.openxmlformats.org/drawingml/2006/main">
+              <a:graphicData uri="http://schemas.openxmlformats.org/drawingml/2006/picture">
+                <pic:pic xmlns:pic="http://schemas.openxmlformats.org/drawingml/2006/picture">
+                  <pic:nvPicPr>
+                    <pic:cNvPr id="0" name="images.jpg"/>
+                    <pic:cNvPicPr/>
+                  </pic:nvPicPr>
+                  <pic:blipFill>
+                    <a:blip r:embed="rId6">
+                      <a:extLst>
+                        <a:ext uri="{28A0092B-C50C-407E-A947-70E740481C1C}">
+                          <a14:useLocalDpi xmlns:a14="http://schemas.microsoft.com/office/drawing/2010/main" val="0"/>
+                        </a:ext>
+                      </a:extLst>
+                    </a:blip>
+                    <a:stretch>
+                      <a:fillRect/>
+                    </a:stretch>
+                  </pic:blipFill>
+                  <pic:spPr>
+                    <a:xfrm>
+                      <a:off x="0" y="0"/>
+                      <a:ext cx="5210175" cy="1578841"/>
+                    </a:xfrm>
+                    <a:prstGeom prst="rect">
+                      <a:avLst/>
+                    </a:prstGeom>
+                  </pic:spPr>
+                </pic:pic>
+              </a:graphicData>
+            </a:graphic>
+          </wp:inline>
+        </w:drawing>
+      </w:r>
+    </w:p>
+    <w:p>
+      <w:r>
+        <w:t xml:space="preserve"> </w:t>
+      </w:r>
+      <w:r>
+        <w:t xml:space="preserve">Existen métodos para que un usuario pueda instalarse una extensión en su navegador de manera gratuita, pero eso iría contra las normas de Google y su política de solo aceptar extensiones que provengan de Chrome web Store. Pero si  podremos desarrollar de manera gratuita nuestra extensión. A continuación mencionaremos que software es gratuito para la creación de extensiones. Recordemos que los lenguajes de programación para el desarrollo de </w:t>
+      </w:r>
+      <w:proofErr w:type="spellStart"/>
+      <w:r>
+        <w:t>puggins</w:t>
+      </w:r>
+      <w:proofErr w:type="spellEnd"/>
+      <w:r>
+        <w:t xml:space="preserve"> eran CSS</w:t>
+      </w:r>
+      <w:proofErr w:type="gramStart"/>
+      <w:r>
+        <w:t>,HTML</w:t>
+      </w:r>
+      <w:proofErr w:type="gramEnd"/>
+      <w:r>
+        <w:t xml:space="preserve">, </w:t>
+      </w:r>
+      <w:proofErr w:type="spellStart"/>
+      <w:r>
+        <w:t>Javascript</w:t>
+      </w:r>
+      <w:proofErr w:type="spellEnd"/>
+      <w:r>
+        <w:t>.</w:t>
+      </w:r>
+    </w:p>
+    <w:p>
+      <w:pPr>
+        <w:rPr>
+          <w:b/>
+        </w:rPr>
+      </w:pPr>
+      <w:r>
+        <w:rPr>
+          <w:b/>
+        </w:rPr>
+        <w:t>Equipo desarrollador</w:t>
+      </w:r>
+    </w:p>
+    <w:p>
+      <w:r>
+        <w:t>El coste en cuanto equipo desarrollador los fundadores de la pequeña empresa hemos realizado los cursos gratuitos que mencionamos anteriormente por lo que estamos perfectamente capacitados para desarrollar e implementar extensiones.</w:t>
+      </w:r>
+    </w:p>
+    <w:p>
+      <w:pPr>
+        <w:rPr>
+          <w:b/>
+        </w:rPr>
+      </w:pPr>
+      <w:r>
+        <w:rPr>
+          <w:b/>
+        </w:rPr>
+        <w:t>Compiladores de software y programación</w:t>
+      </w:r>
+    </w:p>
+    <w:p>
+      <w:r>
+        <w:t>Existen gran variedad de Compiladores software que son gratuitos</w:t>
+      </w:r>
+      <w:r>
+        <w:t xml:space="preserve">, en nuestro caso para la creación de extensiones existe un compilador que engloba a los tres lenguajes dicho compilador se llama </w:t>
+      </w:r>
+      <w:proofErr w:type="spellStart"/>
+      <w:r>
+        <w:rPr>
+          <w:b/>
+          <w:i/>
+        </w:rPr>
+        <w:t>TextWrangler</w:t>
+      </w:r>
+      <w:proofErr w:type="spellEnd"/>
+      <w:r>
+        <w:t xml:space="preserve">, hay otro especializado en HTML y </w:t>
+      </w:r>
+      <w:proofErr w:type="spellStart"/>
+      <w:r>
+        <w:t>Javascript</w:t>
+      </w:r>
+      <w:proofErr w:type="spellEnd"/>
+      <w:r>
+        <w:t xml:space="preserve"> llamado </w:t>
+      </w:r>
+      <w:proofErr w:type="spellStart"/>
+      <w:r>
+        <w:rPr>
+          <w:b/>
+          <w:i/>
+        </w:rPr>
+        <w:t>AptanaStudio</w:t>
+      </w:r>
+      <w:proofErr w:type="spellEnd"/>
+      <w:r>
+        <w:t xml:space="preserve"> gratuito también.</w:t>
+      </w:r>
+    </w:p>
+    <w:p/>
+    <w:p/>
+    <w:p/>
+    <w:p/>
+    <w:p>
+      <w:r>
+        <w:lastRenderedPageBreak/>
+        <w:t xml:space="preserve">Vista previa de </w:t>
+      </w:r>
+      <w:proofErr w:type="spellStart"/>
+      <w:r>
+        <w:rPr>
+          <w:b/>
+          <w:i/>
+        </w:rPr>
+        <w:t>TextWrangler</w:t>
+      </w:r>
+      <w:proofErr w:type="spellEnd"/>
+      <w:r>
+        <w:rPr>
+          <w:b/>
+          <w:i/>
+        </w:rPr>
+        <w:t>:</w:t>
+      </w:r>
+    </w:p>
+    <w:p>
+      <w:r>
+        <w:rPr>
+          <w:noProof/>
+          <w:lang w:eastAsia="es-ES"/>
+        </w:rPr>
+        <w:drawing>
+          <wp:inline distT="0" distB="0" distL="0" distR="0" wp14:anchorId="74885101" wp14:editId="2B72B4DC">
+            <wp:extent cx="5534025" cy="4293212"/>
+            <wp:effectExtent l="0" t="0" r="0" b="0"/>
+            <wp:docPr id="2" name="Imagen 2"/>
+            <wp:cNvGraphicFramePr>
+              <a:graphicFrameLocks xmlns:a="http://schemas.openxmlformats.org/drawingml/2006/main" noChangeAspect="1"/>
+            </wp:cNvGraphicFramePr>
+            <a:graphic xmlns:a="http://schemas.openxmlformats.org/drawingml/2006/main">
+              <a:graphicData uri="http://schemas.openxmlformats.org/drawingml/2006/picture">
+                <pic:pic xmlns:pic="http://schemas.openxmlformats.org/drawingml/2006/picture">
+                  <pic:nvPicPr>
+                    <pic:cNvPr id="0" name=""/>
+                    <pic:cNvPicPr/>
+                  </pic:nvPicPr>
+                  <pic:blipFill rotWithShape="1">
+                    <a:blip r:embed="rId7"/>
+                    <a:srcRect l="20282" t="8467" r="40388" b="37287"/>
+                    <a:stretch/>
+                  </pic:blipFill>
+                  <pic:spPr bwMode="auto">
+                    <a:xfrm>
+                      <a:off x="0" y="0"/>
+                      <a:ext cx="5533374" cy="4292707"/>
+                    </a:xfrm>
+                    <a:prstGeom prst="rect">
+                      <a:avLst/>
+                    </a:prstGeom>
+                    <a:ln>
+                      <a:noFill/>
+                    </a:ln>
+                    <a:extLst>
+                      <a:ext uri="{53640926-AAD7-44D8-BBD7-CCE9431645EC}">
+                        <a14:shadowObscured xmlns:a14="http://schemas.microsoft.com/office/drawing/2010/main"/>
+                      </a:ext>
+                    </a:extLst>
+                  </pic:spPr>
+                </pic:pic>
+              </a:graphicData>
+            </a:graphic>
+          </wp:inline>
+        </w:drawing>
+      </w:r>
+    </w:p>
+    <w:p>
+      <w:r>
+        <w:t xml:space="preserve">Vista previa de </w:t>
+      </w:r>
+      <w:r>
+        <w:rPr>
+          <w:b/>
+          <w:i/>
+        </w:rPr>
+        <w:t>Aptana</w:t>
+      </w:r>
       <w:bookmarkStart w:id="0" w:name="_GoBack"/>
       <w:bookmarkEnd w:id="0"/>
     </w:p>
-    <w:p>
-      <w:r>
-        <w:t xml:space="preserve"> </w:t>
-      </w:r>
-      <w:r>
-        <w:t xml:space="preserve">Existen métodos para que un usuario pueda instalarse una extensión en su navegador de manera gratuita, pero eso iría contra las normas de Google y su política de solo aceptar extensiones que provengan de Chrome web Store. Pero si  podremos desarrollar de manera gratuita nuestra extensión. A continuación mencionaremos que software es gratuito para la creación de extensiones. Recordemos que los lenguajes de programación para el desarrollo de </w:t>
-      </w:r>
-      <w:proofErr w:type="spellStart"/>
-      <w:r>
-        <w:t>puggins</w:t>
-      </w:r>
-      <w:proofErr w:type="spellEnd"/>
-      <w:r>
-        <w:t xml:space="preserve"> eran CSS</w:t>
-      </w:r>
-      <w:proofErr w:type="gramStart"/>
-      <w:r>
-        <w:t>,HTML</w:t>
-      </w:r>
-      <w:proofErr w:type="gramEnd"/>
-      <w:r>
-        <w:t xml:space="preserve">, </w:t>
-      </w:r>
-      <w:proofErr w:type="spellStart"/>
-      <w:r>
-        <w:t>Javascript</w:t>
-      </w:r>
-      <w:proofErr w:type="spellEnd"/>
-      <w:r>
-        <w:t>.</w:t>
-      </w:r>
-    </w:p>
-    <w:p>
-      <w:pPr>
-        <w:rPr>
-          <w:b/>
-        </w:rPr>
-      </w:pPr>
-    </w:p>
+    <w:p/>
+    <w:p/>
     <w:sectPr>
       <w:pgSz w:w="11906" w:h="16838"/>
       <w:pgMar w:top="1417" w:right="1701" w:bottom="1417" w:left="1701" w:header="708" w:footer="708" w:gutter="0"/>
@@ -123,6 +321,100 @@
     </w:sectPr>
   </w:body>
 </w:document>
+</file>
+
+<file path=word/numbering.xml><?xml version="1.0" encoding="utf-8"?>
+<w:numbering xmlns:wpc="http://schemas.microsoft.com/office/word/2010/wordprocessingCanvas" xmlns:mc="http://schemas.openxmlformats.org/markup-compatibility/2006" xmlns:o="urn:schemas-microsoft-com:office:office" xmlns:r="http://schemas.openxmlformats.org/officeDocument/2006/relationships" xmlns:m="http://schemas.openxmlformats.org/officeDocument/2006/math" xmlns:v="urn:schemas-microsoft-com:vml" xmlns:wp14="http://schemas.microsoft.com/office/word/2010/wordprocessingDrawing" xmlns:wp="http://schemas.openxmlformats.org/drawingml/2006/wordprocessingDrawing" xmlns:w10="urn:schemas-microsoft-com:office:word" xmlns:w="http://schemas.openxmlformats.org/wordprocessingml/2006/main" xmlns:w14="http://schemas.microsoft.com/office/word/2010/wordml" xmlns:wpg="http://schemas.microsoft.com/office/word/2010/wordprocessingGroup" xmlns:wpi="http://schemas.microsoft.com/office/word/2010/wordprocessingInk" xmlns:wne="http://schemas.microsoft.com/office/word/2006/wordml" xmlns:wps="http://schemas.microsoft.com/office/word/2010/wordprocessingShape" mc:Ignorable="w14 wp14">
+  <w:abstractNum w:abstractNumId="0">
+    <w:nsid w:val="180F363F"/>
+    <w:multiLevelType w:val="hybridMultilevel"/>
+    <w:tmpl w:val="77B0F566"/>
+    <w:lvl w:ilvl="0" w:tplc="0C0A000F">
+      <w:start w:val="1"/>
+      <w:numFmt w:val="decimal"/>
+      <w:lvlText w:val="%1."/>
+      <w:lvlJc w:val="left"/>
+      <w:pPr>
+        <w:ind w:left="720" w:hanging="360"/>
+      </w:pPr>
+    </w:lvl>
+    <w:lvl w:ilvl="1" w:tplc="0C0A0019" w:tentative="1">
+      <w:start w:val="1"/>
+      <w:numFmt w:val="lowerLetter"/>
+      <w:lvlText w:val="%2."/>
+      <w:lvlJc w:val="left"/>
+      <w:pPr>
+        <w:ind w:left="1440" w:hanging="360"/>
+      </w:pPr>
+    </w:lvl>
+    <w:lvl w:ilvl="2" w:tplc="0C0A001B" w:tentative="1">
+      <w:start w:val="1"/>
+      <w:numFmt w:val="lowerRoman"/>
+      <w:lvlText w:val="%3."/>
+      <w:lvlJc w:val="right"/>
+      <w:pPr>
+        <w:ind w:left="2160" w:hanging="180"/>
+      </w:pPr>
+    </w:lvl>
+    <w:lvl w:ilvl="3" w:tplc="0C0A000F" w:tentative="1">
+      <w:start w:val="1"/>
+      <w:numFmt w:val="decimal"/>
+      <w:lvlText w:val="%4."/>
+      <w:lvlJc w:val="left"/>
+      <w:pPr>
+        <w:ind w:left="2880" w:hanging="360"/>
+      </w:pPr>
+    </w:lvl>
+    <w:lvl w:ilvl="4" w:tplc="0C0A0019" w:tentative="1">
+      <w:start w:val="1"/>
+      <w:numFmt w:val="lowerLetter"/>
+      <w:lvlText w:val="%5."/>
+      <w:lvlJc w:val="left"/>
+      <w:pPr>
+        <w:ind w:left="3600" w:hanging="360"/>
+      </w:pPr>
+    </w:lvl>
+    <w:lvl w:ilvl="5" w:tplc="0C0A001B" w:tentative="1">
+      <w:start w:val="1"/>
+      <w:numFmt w:val="lowerRoman"/>
+      <w:lvlText w:val="%6."/>
+      <w:lvlJc w:val="right"/>
+      <w:pPr>
+        <w:ind w:left="4320" w:hanging="180"/>
+      </w:pPr>
+    </w:lvl>
+    <w:lvl w:ilvl="6" w:tplc="0C0A000F" w:tentative="1">
+      <w:start w:val="1"/>
+      <w:numFmt w:val="decimal"/>
+      <w:lvlText w:val="%7."/>
+      <w:lvlJc w:val="left"/>
+      <w:pPr>
+        <w:ind w:left="5040" w:hanging="360"/>
+      </w:pPr>
+    </w:lvl>
+    <w:lvl w:ilvl="7" w:tplc="0C0A0019" w:tentative="1">
+      <w:start w:val="1"/>
+      <w:numFmt w:val="lowerLetter"/>
+      <w:lvlText w:val="%8."/>
+      <w:lvlJc w:val="left"/>
+      <w:pPr>
+        <w:ind w:left="5760" w:hanging="360"/>
+      </w:pPr>
+    </w:lvl>
+    <w:lvl w:ilvl="8" w:tplc="0C0A001B" w:tentative="1">
+      <w:start w:val="1"/>
+      <w:numFmt w:val="lowerRoman"/>
+      <w:lvlText w:val="%9."/>
+      <w:lvlJc w:val="right"/>
+      <w:pPr>
+        <w:ind w:left="6480" w:hanging="180"/>
+      </w:pPr>
+    </w:lvl>
+  </w:abstractNum>
+  <w:num w:numId="1">
+    <w:abstractNumId w:val="0"/>
+  </w:num>
+</w:numbering>
 </file>
 
 <file path=word/styles.xml><?xml version="1.0" encoding="utf-8"?>
@@ -312,6 +604,47 @@
     <w:semiHidden/>
     <w:unhideWhenUsed/>
   </w:style>
+  <w:style w:type="paragraph" w:styleId="Textodeglobo">
+    <w:name w:val="Balloon Text"/>
+    <w:basedOn w:val="Normal"/>
+    <w:link w:val="TextodegloboCar"/>
+    <w:uiPriority w:val="99"/>
+    <w:semiHidden/>
+    <w:unhideWhenUsed/>
+    <w:rsid w:val="005A6ED5"/>
+    <w:pPr>
+      <w:spacing w:after="0" w:line="240" w:lineRule="auto"/>
+    </w:pPr>
+    <w:rPr>
+      <w:rFonts w:ascii="Tahoma" w:hAnsi="Tahoma" w:cs="Tahoma"/>
+      <w:sz w:val="16"/>
+      <w:szCs w:val="16"/>
+    </w:rPr>
+  </w:style>
+  <w:style w:type="character" w:customStyle="1" w:styleId="TextodegloboCar">
+    <w:name w:val="Texto de globo Car"/>
+    <w:basedOn w:val="Fuentedeprrafopredeter"/>
+    <w:link w:val="Textodeglobo"/>
+    <w:uiPriority w:val="99"/>
+    <w:semiHidden/>
+    <w:rsid w:val="005A6ED5"/>
+    <w:rPr>
+      <w:rFonts w:ascii="Tahoma" w:hAnsi="Tahoma" w:cs="Tahoma"/>
+      <w:sz w:val="16"/>
+      <w:szCs w:val="16"/>
+    </w:rPr>
+  </w:style>
+  <w:style w:type="paragraph" w:styleId="Prrafodelista">
+    <w:name w:val="List Paragraph"/>
+    <w:basedOn w:val="Normal"/>
+    <w:uiPriority w:val="34"/>
+    <w:qFormat/>
+    <w:rsid w:val="005A6ED5"/>
+    <w:pPr>
+      <w:ind w:left="720"/>
+      <w:contextualSpacing/>
+    </w:pPr>
+  </w:style>
 </w:styles>
 </file>
 
@@ -501,6 +834,47 @@
     <w:uiPriority w:val="99"/>
     <w:semiHidden/>
     <w:unhideWhenUsed/>
+  </w:style>
+  <w:style w:type="paragraph" w:styleId="Textodeglobo">
+    <w:name w:val="Balloon Text"/>
+    <w:basedOn w:val="Normal"/>
+    <w:link w:val="TextodegloboCar"/>
+    <w:uiPriority w:val="99"/>
+    <w:semiHidden/>
+    <w:unhideWhenUsed/>
+    <w:rsid w:val="005A6ED5"/>
+    <w:pPr>
+      <w:spacing w:after="0" w:line="240" w:lineRule="auto"/>
+    </w:pPr>
+    <w:rPr>
+      <w:rFonts w:ascii="Tahoma" w:hAnsi="Tahoma" w:cs="Tahoma"/>
+      <w:sz w:val="16"/>
+      <w:szCs w:val="16"/>
+    </w:rPr>
+  </w:style>
+  <w:style w:type="character" w:customStyle="1" w:styleId="TextodegloboCar">
+    <w:name w:val="Texto de globo Car"/>
+    <w:basedOn w:val="Fuentedeprrafopredeter"/>
+    <w:link w:val="Textodeglobo"/>
+    <w:uiPriority w:val="99"/>
+    <w:semiHidden/>
+    <w:rsid w:val="005A6ED5"/>
+    <w:rPr>
+      <w:rFonts w:ascii="Tahoma" w:hAnsi="Tahoma" w:cs="Tahoma"/>
+      <w:sz w:val="16"/>
+      <w:szCs w:val="16"/>
+    </w:rPr>
+  </w:style>
+  <w:style w:type="paragraph" w:styleId="Prrafodelista">
+    <w:name w:val="List Paragraph"/>
+    <w:basedOn w:val="Normal"/>
+    <w:uiPriority w:val="34"/>
+    <w:qFormat/>
+    <w:rsid w:val="005A6ED5"/>
+    <w:pPr>
+      <w:ind w:left="720"/>
+      <w:contextualSpacing/>
+    </w:pPr>
   </w:style>
 </w:styles>
 </file>

</xml_diff>